<commit_message>
- add favicon - qr add save to file - add employee history
</commit_message>
<xml_diff>
--- a/_assets/template/TemplateSTTPP.docx
+++ b/_assets/template/TemplateSTTPP.docx
@@ -22,7 +22,7 @@
       </w:tblGrid>
       <w:tr>
         <w:trPr>
-          <w:trHeight w:val="9802"/>
+          <w:trHeight w:val="8789"/>
         </w:trPr>
         <w:tc>
           <w:tcPr>
@@ -58,30 +58,12 @@
                 <w:szCs w:val="24"/>
               </w:rPr>
             </w:pPr>
-            <w:proofErr w:type="spellStart"/>
-            <w:proofErr w:type="gramStart"/>
-            <w:r>
-              <w:rPr>
-                <w:sz w:val="24"/>
-                <w:szCs w:val="24"/>
-              </w:rPr>
-              <w:t>Nomor</w:t>
-            </w:r>
-            <w:proofErr w:type="spellEnd"/>
-            <w:r>
-              <w:rPr>
-                <w:sz w:val="24"/>
-                <w:szCs w:val="24"/>
-              </w:rPr>
-              <w:t xml:space="preserve"> :</w:t>
-            </w:r>
-            <w:proofErr w:type="gramEnd"/>
-            <w:r>
-              <w:rPr>
-                <w:sz w:val="24"/>
-                <w:szCs w:val="24"/>
-              </w:rPr>
-              <w:t xml:space="preserve"> </w:t>
+            <w:r>
+              <w:rPr>
+                <w:sz w:val="24"/>
+                <w:szCs w:val="24"/>
+              </w:rPr>
+              <w:t xml:space="preserve">Nomor : </w:t>
             </w:r>
             <w:r>
               <w:rPr>
@@ -152,341 +134,19 @@
                 <w:szCs w:val="24"/>
               </w:rPr>
             </w:pPr>
-            <w:proofErr w:type="spellStart"/>
-            <w:r>
-              <w:rPr>
-                <w:sz w:val="24"/>
-                <w:szCs w:val="24"/>
-              </w:rPr>
-              <w:t>Pemerintah</w:t>
-            </w:r>
-            <w:proofErr w:type="spellEnd"/>
-            <w:r>
-              <w:rPr>
-                <w:sz w:val="24"/>
-                <w:szCs w:val="24"/>
-              </w:rPr>
-              <w:t xml:space="preserve"> Kota Tangerang S</w:t>
-            </w:r>
-            <w:r>
-              <w:rPr>
-                <w:sz w:val="24"/>
-                <w:szCs w:val="24"/>
-              </w:rPr>
-              <w:t xml:space="preserve">elatan </w:t>
-            </w:r>
-            <w:proofErr w:type="spellStart"/>
-            <w:r>
-              <w:rPr>
-                <w:sz w:val="24"/>
-                <w:szCs w:val="24"/>
-              </w:rPr>
-              <w:t>berdasarkan</w:t>
-            </w:r>
-            <w:proofErr w:type="spellEnd"/>
-            <w:r>
-              <w:rPr>
-                <w:sz w:val="24"/>
-                <w:szCs w:val="24"/>
-              </w:rPr>
-              <w:t xml:space="preserve"> </w:t>
-            </w:r>
-            <w:proofErr w:type="spellStart"/>
-            <w:r>
-              <w:rPr>
-                <w:sz w:val="24"/>
-                <w:szCs w:val="24"/>
-              </w:rPr>
-              <w:t>Peraturan</w:t>
-            </w:r>
-            <w:proofErr w:type="spellEnd"/>
-            <w:r>
-              <w:rPr>
-                <w:sz w:val="24"/>
-                <w:szCs w:val="24"/>
-              </w:rPr>
-              <w:t xml:space="preserve"> </w:t>
-            </w:r>
-            <w:proofErr w:type="spellStart"/>
-            <w:r>
-              <w:rPr>
-                <w:sz w:val="24"/>
-                <w:szCs w:val="24"/>
-              </w:rPr>
-              <w:t>Pemerintah</w:t>
-            </w:r>
-            <w:proofErr w:type="spellEnd"/>
-            <w:r>
-              <w:rPr>
-                <w:sz w:val="24"/>
-                <w:szCs w:val="24"/>
-              </w:rPr>
-              <w:t xml:space="preserve"> </w:t>
-            </w:r>
-            <w:proofErr w:type="spellStart"/>
-            <w:r>
-              <w:rPr>
-                <w:sz w:val="24"/>
-                <w:szCs w:val="24"/>
-              </w:rPr>
-              <w:t>Nomor</w:t>
-            </w:r>
-            <w:proofErr w:type="spellEnd"/>
-            <w:r>
-              <w:rPr>
-                <w:sz w:val="24"/>
-                <w:szCs w:val="24"/>
-              </w:rPr>
-              <w:t xml:space="preserve"> 101 </w:t>
-            </w:r>
-            <w:proofErr w:type="spellStart"/>
-            <w:r>
-              <w:rPr>
-                <w:sz w:val="24"/>
-                <w:szCs w:val="24"/>
-              </w:rPr>
-              <w:t>Tahun</w:t>
-            </w:r>
-            <w:proofErr w:type="spellEnd"/>
-            <w:r>
-              <w:rPr>
-                <w:sz w:val="24"/>
-                <w:szCs w:val="24"/>
-              </w:rPr>
-              <w:t xml:space="preserve"> 2000 </w:t>
-            </w:r>
-            <w:proofErr w:type="spellStart"/>
-            <w:r>
-              <w:rPr>
-                <w:sz w:val="24"/>
-                <w:szCs w:val="24"/>
-              </w:rPr>
-              <w:t>tentang</w:t>
-            </w:r>
-            <w:proofErr w:type="spellEnd"/>
-            <w:r>
-              <w:rPr>
-                <w:sz w:val="24"/>
-                <w:szCs w:val="24"/>
-              </w:rPr>
-              <w:t xml:space="preserve"> </w:t>
-            </w:r>
-            <w:proofErr w:type="spellStart"/>
-            <w:r>
-              <w:rPr>
-                <w:sz w:val="24"/>
-                <w:szCs w:val="24"/>
-              </w:rPr>
-              <w:t>Pendidikan</w:t>
-            </w:r>
-            <w:proofErr w:type="spellEnd"/>
-            <w:r>
-              <w:rPr>
-                <w:sz w:val="24"/>
-                <w:szCs w:val="24"/>
-              </w:rPr>
-              <w:t xml:space="preserve"> </w:t>
-            </w:r>
-            <w:proofErr w:type="spellStart"/>
-            <w:r>
-              <w:rPr>
-                <w:sz w:val="24"/>
-                <w:szCs w:val="24"/>
-              </w:rPr>
-              <w:t>dan</w:t>
-            </w:r>
-            <w:proofErr w:type="spellEnd"/>
-            <w:r>
-              <w:rPr>
-                <w:sz w:val="24"/>
-                <w:szCs w:val="24"/>
-              </w:rPr>
-              <w:t xml:space="preserve"> </w:t>
-            </w:r>
-            <w:proofErr w:type="spellStart"/>
-            <w:r>
-              <w:rPr>
-                <w:sz w:val="24"/>
-                <w:szCs w:val="24"/>
-              </w:rPr>
-              <w:t>Pelatihan</w:t>
-            </w:r>
-            <w:proofErr w:type="spellEnd"/>
-            <w:r>
-              <w:rPr>
-                <w:sz w:val="24"/>
-                <w:szCs w:val="24"/>
-              </w:rPr>
-              <w:t xml:space="preserve"> </w:t>
-            </w:r>
-            <w:proofErr w:type="spellStart"/>
-            <w:r>
-              <w:rPr>
-                <w:sz w:val="24"/>
-                <w:szCs w:val="24"/>
-              </w:rPr>
-              <w:t>Jabatan</w:t>
-            </w:r>
-            <w:proofErr w:type="spellEnd"/>
-            <w:r>
-              <w:rPr>
-                <w:sz w:val="24"/>
-                <w:szCs w:val="24"/>
-              </w:rPr>
-              <w:t xml:space="preserve"> </w:t>
-            </w:r>
-            <w:proofErr w:type="spellStart"/>
-            <w:r>
-              <w:rPr>
-                <w:sz w:val="24"/>
-                <w:szCs w:val="24"/>
-              </w:rPr>
-              <w:t>Pegawai</w:t>
-            </w:r>
-            <w:proofErr w:type="spellEnd"/>
-            <w:r>
-              <w:rPr>
-                <w:sz w:val="24"/>
-                <w:szCs w:val="24"/>
-              </w:rPr>
-              <w:t xml:space="preserve"> </w:t>
-            </w:r>
-            <w:proofErr w:type="spellStart"/>
-            <w:r>
-              <w:rPr>
-                <w:sz w:val="24"/>
-                <w:szCs w:val="24"/>
-              </w:rPr>
-              <w:t>Negeri</w:t>
-            </w:r>
-            <w:proofErr w:type="spellEnd"/>
-            <w:r>
-              <w:rPr>
-                <w:sz w:val="24"/>
-                <w:szCs w:val="24"/>
-              </w:rPr>
-              <w:t xml:space="preserve"> </w:t>
-            </w:r>
-            <w:proofErr w:type="spellStart"/>
-            <w:r>
-              <w:rPr>
-                <w:sz w:val="24"/>
-                <w:szCs w:val="24"/>
-              </w:rPr>
-              <w:t>Sipil</w:t>
-            </w:r>
-            <w:proofErr w:type="spellEnd"/>
-            <w:r>
-              <w:rPr>
-                <w:sz w:val="24"/>
-                <w:szCs w:val="24"/>
-              </w:rPr>
-              <w:t xml:space="preserve"> </w:t>
-            </w:r>
-            <w:proofErr w:type="spellStart"/>
-            <w:r>
-              <w:rPr>
-                <w:sz w:val="24"/>
-                <w:szCs w:val="24"/>
-              </w:rPr>
-              <w:t>dan</w:t>
-            </w:r>
-            <w:proofErr w:type="spellEnd"/>
-            <w:r>
-              <w:rPr>
-                <w:sz w:val="24"/>
-                <w:szCs w:val="24"/>
-              </w:rPr>
-              <w:t xml:space="preserve"> </w:t>
-            </w:r>
-            <w:proofErr w:type="spellStart"/>
-            <w:r>
-              <w:rPr>
-                <w:sz w:val="24"/>
-                <w:szCs w:val="24"/>
-              </w:rPr>
-              <w:t>Ketentuan</w:t>
-            </w:r>
-            <w:proofErr w:type="spellEnd"/>
-            <w:r>
-              <w:rPr>
-                <w:sz w:val="24"/>
-                <w:szCs w:val="24"/>
-              </w:rPr>
-              <w:t>–</w:t>
-            </w:r>
-            <w:proofErr w:type="spellStart"/>
-            <w:r>
-              <w:rPr>
-                <w:sz w:val="24"/>
-                <w:szCs w:val="24"/>
-              </w:rPr>
-              <w:t>ketentuan</w:t>
-            </w:r>
-            <w:proofErr w:type="spellEnd"/>
-            <w:r>
-              <w:rPr>
-                <w:sz w:val="24"/>
-                <w:szCs w:val="24"/>
-              </w:rPr>
-              <w:t xml:space="preserve"> </w:t>
-            </w:r>
-            <w:proofErr w:type="spellStart"/>
-            <w:r>
-              <w:rPr>
-                <w:sz w:val="24"/>
-                <w:szCs w:val="24"/>
-              </w:rPr>
-              <w:t>pelaksanaannya</w:t>
-            </w:r>
-            <w:proofErr w:type="spellEnd"/>
-            <w:r>
-              <w:rPr>
-                <w:sz w:val="24"/>
-                <w:szCs w:val="24"/>
-              </w:rPr>
-              <w:t xml:space="preserve"> </w:t>
-            </w:r>
-            <w:proofErr w:type="spellStart"/>
-            <w:r>
-              <w:rPr>
-                <w:sz w:val="24"/>
-                <w:szCs w:val="24"/>
-              </w:rPr>
-              <w:t>menyatakan</w:t>
-            </w:r>
-            <w:proofErr w:type="spellEnd"/>
-            <w:r>
-              <w:rPr>
-                <w:sz w:val="24"/>
-                <w:szCs w:val="24"/>
-              </w:rPr>
-              <w:t xml:space="preserve"> </w:t>
-            </w:r>
-            <w:proofErr w:type="spellStart"/>
-            <w:proofErr w:type="gramStart"/>
-            <w:r>
-              <w:rPr>
-                <w:sz w:val="24"/>
-                <w:szCs w:val="24"/>
-              </w:rPr>
-              <w:t>bahwa</w:t>
-            </w:r>
-            <w:proofErr w:type="spellEnd"/>
-            <w:r>
-              <w:rPr>
-                <w:sz w:val="24"/>
-                <w:szCs w:val="24"/>
-              </w:rPr>
-              <w:t xml:space="preserve"> :</w:t>
-            </w:r>
-            <w:proofErr w:type="gramEnd"/>
-            <w:r>
-              <w:rPr>
-                <w:sz w:val="24"/>
-                <w:szCs w:val="24"/>
-              </w:rPr>
-              <w:t xml:space="preserve"> </w:t>
+            <w:r>
+              <w:rPr>
+                <w:sz w:val="24"/>
+                <w:szCs w:val="24"/>
+              </w:rPr>
+              <w:t>Pemerintah Kota Tangerang S</w:t>
+            </w:r>
+            <w:r>
+              <w:rPr>
+                <w:sz w:val="24"/>
+                <w:szCs w:val="24"/>
+              </w:rPr>
+              <w:t xml:space="preserve">elatan berdasarkan Peraturan Pemerintah Nomor 101 Tahun 2000 tentang Pendidikan dan Pelatihan Jabatan Pegawai Negeri Sipil dan Ketentuan–ketentuan pelaksanaannya menyatakan bahwa : </w:t>
             </w:r>
           </w:p>
           <w:p>
@@ -542,85 +202,25 @@
                 <w:sz w:val="40"/>
                 <w:szCs w:val="40"/>
               </w:rPr>
-              <w:t>${</w:t>
-            </w:r>
-            <w:proofErr w:type="spellStart"/>
+              <w:t>${gelar_depan}</w:t>
+            </w:r>
+            <w:r>
+              <w:rPr>
+                <w:b/>
+                <w:i/>
+                <w:sz w:val="28"/>
+                <w:szCs w:val="24"/>
+              </w:rPr>
+              <w:t xml:space="preserve"> </w:t>
+            </w:r>
             <w:r>
               <w:rPr>
                 <w:b/>
                 <w:i/>
                 <w:sz w:val="40"/>
-                <w:szCs w:val="40"/>
-              </w:rPr>
-              <w:t>gelar_depan</w:t>
-            </w:r>
-            <w:proofErr w:type="spellEnd"/>
-            <w:r>
-              <w:rPr>
-                <w:b/>
-                <w:i/>
-                <w:sz w:val="40"/>
-                <w:szCs w:val="40"/>
-              </w:rPr>
-              <w:t>}</w:t>
-            </w:r>
-            <w:r>
-              <w:rPr>
-                <w:b/>
-                <w:i/>
-                <w:sz w:val="28"/>
-                <w:szCs w:val="24"/>
-              </w:rPr>
-              <w:t xml:space="preserve"> </w:t>
-            </w:r>
-            <w:r>
-              <w:rPr>
-                <w:b/>
-                <w:i/>
-                <w:sz w:val="40"/>
-                <w:szCs w:val="24"/>
-              </w:rPr>
-              <w:t>${</w:t>
-            </w:r>
-            <w:proofErr w:type="spellStart"/>
-            <w:r>
-              <w:rPr>
-                <w:b/>
-                <w:i/>
-                <w:sz w:val="40"/>
-                <w:szCs w:val="24"/>
-              </w:rPr>
-              <w:t>nama_sambung</w:t>
-            </w:r>
-            <w:proofErr w:type="spellEnd"/>
-            <w:r>
-              <w:rPr>
-                <w:b/>
-                <w:i/>
-                <w:sz w:val="40"/>
-                <w:szCs w:val="24"/>
-              </w:rPr>
-              <w:t>} ${</w:t>
-            </w:r>
-            <w:proofErr w:type="spellStart"/>
-            <w:r>
-              <w:rPr>
-                <w:b/>
-                <w:i/>
-                <w:sz w:val="40"/>
-                <w:szCs w:val="24"/>
-              </w:rPr>
-              <w:t>gelar_belakang</w:t>
-            </w:r>
-            <w:proofErr w:type="spellEnd"/>
-            <w:r>
-              <w:rPr>
-                <w:b/>
-                <w:i/>
-                <w:sz w:val="40"/>
-                <w:szCs w:val="24"/>
-              </w:rPr>
-              <w:t>}</w:t>
+                <w:szCs w:val="24"/>
+              </w:rPr>
+              <w:t>${nama_sambung} ${gelar_belakang}</w:t>
             </w:r>
           </w:p>
           <w:p>
@@ -682,37 +282,12 @@
                 <w:szCs w:val="24"/>
               </w:rPr>
             </w:pPr>
-            <w:proofErr w:type="spellStart"/>
-            <w:r>
-              <w:rPr>
-                <w:sz w:val="24"/>
-                <w:szCs w:val="24"/>
-              </w:rPr>
-              <w:t>Tempat</w:t>
-            </w:r>
-            <w:proofErr w:type="spellEnd"/>
-            <w:r>
-              <w:rPr>
-                <w:sz w:val="24"/>
-                <w:szCs w:val="24"/>
-              </w:rPr>
-              <w:t>/</w:t>
-            </w:r>
-            <w:proofErr w:type="spellStart"/>
-            <w:r>
-              <w:rPr>
-                <w:sz w:val="24"/>
-                <w:szCs w:val="24"/>
-              </w:rPr>
-              <w:t>Tanggal</w:t>
-            </w:r>
-            <w:proofErr w:type="spellEnd"/>
-            <w:r>
-              <w:rPr>
-                <w:sz w:val="24"/>
-                <w:szCs w:val="24"/>
-              </w:rPr>
-              <w:t xml:space="preserve"> Lahir</w:t>
+            <w:r>
+              <w:rPr>
+                <w:sz w:val="24"/>
+                <w:szCs w:val="24"/>
+              </w:rPr>
+              <w:t>Tempat/Tanggal Lahir</w:t>
             </w:r>
             <w:r>
               <w:rPr>
@@ -735,43 +310,7 @@
                 <w:sz w:val="32"/>
                 <w:szCs w:val="32"/>
               </w:rPr>
-              <w:t>${</w:t>
-            </w:r>
-            <w:proofErr w:type="spellStart"/>
-            <w:r>
-              <w:rPr>
-                <w:i/>
-                <w:sz w:val="32"/>
-                <w:szCs w:val="32"/>
-              </w:rPr>
-              <w:t>tempat_lahir</w:t>
-            </w:r>
-            <w:proofErr w:type="spellEnd"/>
-            <w:r>
-              <w:rPr>
-                <w:i/>
-                <w:sz w:val="32"/>
-                <w:szCs w:val="32"/>
-              </w:rPr>
-              <w:t>}, ${</w:t>
-            </w:r>
-            <w:proofErr w:type="spellStart"/>
-            <w:r>
-              <w:rPr>
-                <w:i/>
-                <w:sz w:val="32"/>
-                <w:szCs w:val="32"/>
-              </w:rPr>
-              <w:t>tanggal_lahir</w:t>
-            </w:r>
-            <w:proofErr w:type="spellEnd"/>
-            <w:r>
-              <w:rPr>
-                <w:i/>
-                <w:sz w:val="32"/>
-                <w:szCs w:val="32"/>
-              </w:rPr>
-              <w:t>}</w:t>
+              <w:t>${tempat_lahir}, ${tanggal_lahir}</w:t>
             </w:r>
           </w:p>
           <w:p>
@@ -788,31 +327,13 @@
                 <w:szCs w:val="24"/>
               </w:rPr>
             </w:pPr>
-            <w:proofErr w:type="spellStart"/>
-            <w:r>
-              <w:rPr>
-                <w:sz w:val="24"/>
-                <w:szCs w:val="24"/>
-              </w:rPr>
-              <w:t>Pangkat</w:t>
-            </w:r>
-            <w:proofErr w:type="spellEnd"/>
-            <w:r>
-              <w:rPr>
-                <w:sz w:val="24"/>
-                <w:szCs w:val="24"/>
-              </w:rPr>
-              <w:t>/</w:t>
-            </w:r>
-            <w:proofErr w:type="spellStart"/>
-            <w:r>
-              <w:rPr>
-                <w:sz w:val="24"/>
-                <w:szCs w:val="24"/>
-              </w:rPr>
-              <w:t>Golongan</w:t>
-            </w:r>
-            <w:proofErr w:type="spellEnd"/>
+            <w:r>
+              <w:rPr>
+                <w:sz w:val="24"/>
+                <w:szCs w:val="24"/>
+              </w:rPr>
+              <w:t>Pangkat/Golongan</w:t>
+            </w:r>
             <w:r>
               <w:rPr>
                 <w:sz w:val="28"/>
@@ -884,7 +405,6 @@
                 <w:szCs w:val="24"/>
               </w:rPr>
             </w:pPr>
-            <w:proofErr w:type="spellStart"/>
             <w:r>
               <w:rPr>
                 <w:sz w:val="28"/>
@@ -906,7 +426,6 @@
               </w:rPr>
               <w:t>tan</w:t>
             </w:r>
-            <w:proofErr w:type="spellEnd"/>
             <w:r>
               <w:rPr>
                 <w:sz w:val="28"/>
@@ -928,25 +447,7 @@
                 <w:sz w:val="32"/>
                 <w:szCs w:val="32"/>
               </w:rPr>
-              <w:t>${</w:t>
-            </w:r>
-            <w:proofErr w:type="spellStart"/>
-            <w:r>
-              <w:rPr>
-                <w:i/>
-                <w:sz w:val="32"/>
-                <w:szCs w:val="32"/>
-              </w:rPr>
-              <w:t>jabatan</w:t>
-            </w:r>
-            <w:proofErr w:type="spellEnd"/>
-            <w:r>
-              <w:rPr>
-                <w:i/>
-                <w:sz w:val="32"/>
-                <w:szCs w:val="32"/>
-              </w:rPr>
-              <w:t>}</w:t>
+              <w:t>${jabatan}</w:t>
             </w:r>
           </w:p>
           <w:p>
@@ -967,17 +468,8 @@
                 <w:sz w:val="24"/>
                 <w:szCs w:val="24"/>
               </w:rPr>
-              <w:t xml:space="preserve">Unit </w:t>
-            </w:r>
-            <w:proofErr w:type="spellStart"/>
-            <w:r>
-              <w:rPr>
-                <w:sz w:val="24"/>
-                <w:szCs w:val="24"/>
-              </w:rPr>
-              <w:t>Kerja</w:t>
-            </w:r>
-            <w:proofErr w:type="spellEnd"/>
+              <w:t>Unit Kerja</w:t>
+            </w:r>
             <w:r>
               <w:rPr>
                 <w:sz w:val="28"/>
@@ -999,25 +491,7 @@
                 <w:sz w:val="32"/>
                 <w:szCs w:val="32"/>
               </w:rPr>
-              <w:t>${</w:t>
-            </w:r>
-            <w:proofErr w:type="spellStart"/>
-            <w:r>
-              <w:rPr>
-                <w:i/>
-                <w:sz w:val="32"/>
-                <w:szCs w:val="32"/>
-              </w:rPr>
-              <w:t>nama_skpd</w:t>
-            </w:r>
-            <w:proofErr w:type="spellEnd"/>
-            <w:r>
-              <w:rPr>
-                <w:i/>
-                <w:sz w:val="32"/>
-                <w:szCs w:val="32"/>
-              </w:rPr>
-              <w:t>}</w:t>
+              <w:t>${nama_skpd}</w:t>
             </w:r>
           </w:p>
           <w:p>
@@ -1040,25 +514,7 @@
                 <w:sz w:val="56"/>
                 <w:szCs w:val="24"/>
               </w:rPr>
-              <w:t>${</w:t>
-            </w:r>
-            <w:proofErr w:type="spellStart"/>
-            <w:r>
-              <w:rPr>
-                <w:rFonts w:ascii="Times New Roman" w:hAnsi="Times New Roman" w:cs="Times New Roman"/>
-                <w:sz w:val="56"/>
-                <w:szCs w:val="24"/>
-              </w:rPr>
-              <w:t>keterangan_lulus</w:t>
-            </w:r>
-            <w:proofErr w:type="spellEnd"/>
-            <w:r>
-              <w:rPr>
-                <w:rFonts w:ascii="Times New Roman" w:hAnsi="Times New Roman" w:cs="Times New Roman"/>
-                <w:sz w:val="56"/>
-                <w:szCs w:val="24"/>
-              </w:rPr>
-              <w:t>}</w:t>
+              <w:t>${keterangan_lulus}</w:t>
             </w:r>
           </w:p>
           <w:p>
@@ -1080,23 +536,7 @@
                 <w:sz w:val="24"/>
                 <w:szCs w:val="24"/>
               </w:rPr>
-              <w:t>${</w:t>
-            </w:r>
-            <w:proofErr w:type="spellStart"/>
-            <w:r>
-              <w:rPr>
-                <w:sz w:val="24"/>
-                <w:szCs w:val="24"/>
-              </w:rPr>
-              <w:t>label_kualifikasi</w:t>
-            </w:r>
-            <w:proofErr w:type="spellEnd"/>
-            <w:r>
-              <w:rPr>
-                <w:sz w:val="24"/>
-                <w:szCs w:val="24"/>
-              </w:rPr>
-              <w:t>}</w:t>
+              <w:t>${label_kualifikasi}</w:t>
             </w:r>
             <w:r>
               <w:rPr>
@@ -1104,23 +544,7 @@
                 <w:szCs w:val="24"/>
               </w:rPr>
               <w:tab/>
-              <w:t>${</w:t>
-            </w:r>
-            <w:proofErr w:type="spellStart"/>
-            <w:r>
-              <w:rPr>
-                <w:sz w:val="28"/>
-                <w:szCs w:val="24"/>
-              </w:rPr>
-              <w:t>tanda_baca_titik_dua</w:t>
-            </w:r>
-            <w:proofErr w:type="spellEnd"/>
-            <w:r>
-              <w:rPr>
-                <w:sz w:val="28"/>
-                <w:szCs w:val="24"/>
-              </w:rPr>
-              <w:t>}</w:t>
+              <w:t>${tanda_baca_titik_dua}</w:t>
             </w:r>
             <w:r>
               <w:rPr>
@@ -1135,25 +559,7 @@
                 <w:sz w:val="32"/>
                 <w:szCs w:val="32"/>
               </w:rPr>
-              <w:t>${</w:t>
-            </w:r>
-            <w:proofErr w:type="spellStart"/>
-            <w:r>
-              <w:rPr>
-                <w:i/>
-                <w:sz w:val="32"/>
-                <w:szCs w:val="32"/>
-              </w:rPr>
-              <w:t>kualifikasi_kelulusan</w:t>
-            </w:r>
-            <w:proofErr w:type="spellEnd"/>
-            <w:r>
-              <w:rPr>
-                <w:i/>
-                <w:sz w:val="32"/>
-                <w:szCs w:val="32"/>
-              </w:rPr>
-              <w:t>}</w:t>
+              <w:t>${kualifikasi_kelulusan}</w:t>
             </w:r>
           </w:p>
           <w:p>
@@ -1170,7 +576,6 @@
               <w:spacing w:after="0" w:line="240" w:lineRule="auto"/>
               <w:jc w:val="both"/>
             </w:pPr>
-            <w:proofErr w:type="spellStart"/>
             <w:r>
               <w:rPr>
                 <w:sz w:val="24"/>
@@ -1183,48 +588,80 @@
                 <w:sz w:val="24"/>
                 <w:szCs w:val="24"/>
               </w:rPr>
-              <w:t>ada</w:t>
-            </w:r>
-            <w:proofErr w:type="spellEnd"/>
-            <w:r>
-              <w:rPr>
+              <w:t>ada Pendi</w:t>
+            </w:r>
+            <w:r>
+              <w:rPr>
+                <w:sz w:val="24"/>
+                <w:szCs w:val="24"/>
+              </w:rPr>
+              <w:t xml:space="preserve">dikan dan Pelatihan </w:t>
+            </w:r>
+            <w:r>
+              <w:rPr>
+                <w:sz w:val="24"/>
+                <w:szCs w:val="24"/>
+              </w:rPr>
+              <w:t>${nama_diklat}</w:t>
+            </w:r>
+            <w:r>
+              <w:rPr>
+                <w:color w:val="FF0000"/>
                 <w:sz w:val="24"/>
                 <w:szCs w:val="24"/>
               </w:rPr>
               <w:t xml:space="preserve"> </w:t>
             </w:r>
-            <w:proofErr w:type="spellStart"/>
-            <w:r>
-              <w:rPr>
-                <w:sz w:val="24"/>
-                <w:szCs w:val="24"/>
-              </w:rPr>
-              <w:t>Pendi</w:t>
-            </w:r>
-            <w:r>
-              <w:rPr>
-                <w:sz w:val="24"/>
-                <w:szCs w:val="24"/>
-              </w:rPr>
-              <w:t>dikan</w:t>
-            </w:r>
-            <w:proofErr w:type="spellEnd"/>
-            <w:r>
-              <w:rPr>
+            <w:r>
+              <w:rPr>
+                <w:sz w:val="24"/>
+                <w:szCs w:val="24"/>
+              </w:rPr>
+              <w:t>Angkatan ${angkatan}</w:t>
+            </w:r>
+            <w:r>
+              <w:rPr>
+                <w:sz w:val="24"/>
+                <w:szCs w:val="24"/>
+              </w:rPr>
+              <w:t xml:space="preserve"> Tahun </w:t>
+            </w:r>
+            <w:r>
+              <w:rPr>
+                <w:sz w:val="24"/>
+                <w:szCs w:val="24"/>
+              </w:rPr>
+              <w:t>${tahun}</w:t>
+            </w:r>
+            <w:r>
+              <w:rPr>
+                <w:color w:val="FF0000"/>
                 <w:sz w:val="24"/>
                 <w:szCs w:val="24"/>
               </w:rPr>
               <w:t xml:space="preserve"> </w:t>
             </w:r>
-            <w:proofErr w:type="spellStart"/>
-            <w:r>
-              <w:rPr>
-                <w:sz w:val="24"/>
-                <w:szCs w:val="24"/>
-              </w:rPr>
-              <w:t>dan</w:t>
-            </w:r>
-            <w:proofErr w:type="spellEnd"/>
+            <w:r>
+              <w:rPr>
+                <w:sz w:val="24"/>
+                <w:szCs w:val="24"/>
+              </w:rPr>
+              <w:t xml:space="preserve">yang diselenggarakan oleh </w:t>
+            </w:r>
+            <w:r>
+              <w:rPr>
+                <w:sz w:val="24"/>
+                <w:szCs w:val="24"/>
+              </w:rPr>
+              <w:t xml:space="preserve">${penyelenggara} </w:t>
+            </w:r>
+            <w:r>
+              <w:rPr>
+                <w:sz w:val="24"/>
+                <w:szCs w:val="24"/>
+              </w:rPr>
+              <w:t>dari tanggal</w:t>
+            </w:r>
             <w:r>
               <w:rPr>
                 <w:sz w:val="24"/>
@@ -1232,17 +669,37 @@
               </w:rPr>
               <w:t xml:space="preserve"> </w:t>
             </w:r>
-            <w:proofErr w:type="spellStart"/>
-            <w:r>
-              <w:rPr>
-                <w:sz w:val="24"/>
-                <w:szCs w:val="24"/>
-              </w:rPr>
-              <w:t>Pelatihan</w:t>
-            </w:r>
-            <w:proofErr w:type="spellEnd"/>
-            <w:r>
-              <w:rPr>
+            <w:r>
+              <w:rPr>
+                <w:sz w:val="24"/>
+                <w:szCs w:val="24"/>
+              </w:rPr>
+              <w:t>${tanggal_pelaksanaan}</w:t>
+            </w:r>
+            <w:r>
+              <w:rPr>
+                <w:sz w:val="24"/>
+                <w:szCs w:val="24"/>
+              </w:rPr>
+              <w:t xml:space="preserve"> sampai dengan </w:t>
+            </w:r>
+            <w:r>
+              <w:rPr>
+                <w:sz w:val="24"/>
+                <w:szCs w:val="24"/>
+              </w:rPr>
+              <w:t>${tanggal_selesai}</w:t>
+            </w:r>
+            <w:r>
+              <w:rPr>
+                <w:sz w:val="24"/>
+                <w:szCs w:val="24"/>
+              </w:rPr>
+              <w:t xml:space="preserve"> di</w:t>
+            </w:r>
+            <w:r>
+              <w:rPr>
+                <w:color w:val="FF0000"/>
                 <w:sz w:val="24"/>
                 <w:szCs w:val="24"/>
               </w:rPr>
@@ -1253,63 +710,35 @@
                 <w:sz w:val="24"/>
                 <w:szCs w:val="24"/>
               </w:rPr>
-              <w:t>${</w:t>
-            </w:r>
-            <w:proofErr w:type="spellStart"/>
-            <w:r>
-              <w:rPr>
-                <w:sz w:val="24"/>
-                <w:szCs w:val="24"/>
-              </w:rPr>
-              <w:t>nama_diklat</w:t>
-            </w:r>
-            <w:proofErr w:type="spellEnd"/>
-            <w:r>
-              <w:rPr>
-                <w:sz w:val="24"/>
-                <w:szCs w:val="24"/>
-              </w:rPr>
-              <w:t>}</w:t>
-            </w:r>
-            <w:r>
-              <w:rPr>
-                <w:color w:val="FF0000"/>
+              <w:t>${alamat_lokasi}</w:t>
+            </w:r>
+            <w:r>
+              <w:rPr>
+                <w:sz w:val="24"/>
+                <w:szCs w:val="24"/>
+              </w:rPr>
+              <w:t xml:space="preserve">, meliputi </w:t>
+            </w:r>
+            <w:r>
+              <w:rPr>
+                <w:sz w:val="24"/>
+                <w:szCs w:val="24"/>
+              </w:rPr>
+              <w:t>${total_jam}</w:t>
+            </w:r>
+            <w:r>
+              <w:rPr>
                 <w:sz w:val="24"/>
                 <w:szCs w:val="24"/>
               </w:rPr>
               <w:t xml:space="preserve"> </w:t>
             </w:r>
-            <w:proofErr w:type="spellStart"/>
-            <w:r>
-              <w:rPr>
-                <w:sz w:val="24"/>
-                <w:szCs w:val="24"/>
-              </w:rPr>
-              <w:t>Angkatan</w:t>
-            </w:r>
-            <w:proofErr w:type="spellEnd"/>
-            <w:r>
-              <w:rPr>
-                <w:sz w:val="24"/>
-                <w:szCs w:val="24"/>
-              </w:rPr>
-              <w:t xml:space="preserve"> ${</w:t>
-            </w:r>
-            <w:proofErr w:type="spellStart"/>
-            <w:r>
-              <w:rPr>
-                <w:sz w:val="24"/>
-                <w:szCs w:val="24"/>
-              </w:rPr>
-              <w:t>angkatan</w:t>
-            </w:r>
-            <w:proofErr w:type="spellEnd"/>
-            <w:r>
-              <w:rPr>
-                <w:sz w:val="24"/>
-                <w:szCs w:val="24"/>
-              </w:rPr>
-              <w:t>}</w:t>
+            <w:r>
+              <w:rPr>
+                <w:sz w:val="24"/>
+                <w:szCs w:val="24"/>
+              </w:rPr>
+              <w:t>jam</w:t>
             </w:r>
             <w:r>
               <w:rPr>
@@ -1318,378 +747,13 @@
               </w:rPr>
               <w:t xml:space="preserve"> </w:t>
             </w:r>
-            <w:proofErr w:type="spellStart"/>
-            <w:r>
-              <w:rPr>
-                <w:sz w:val="24"/>
-                <w:szCs w:val="24"/>
-              </w:rPr>
-              <w:t>Tahun</w:t>
-            </w:r>
-            <w:proofErr w:type="spellEnd"/>
-            <w:r>
-              <w:rPr>
-                <w:sz w:val="24"/>
-                <w:szCs w:val="24"/>
-              </w:rPr>
-              <w:t xml:space="preserve"> </w:t>
-            </w:r>
-            <w:r>
-              <w:rPr>
-                <w:sz w:val="24"/>
-                <w:szCs w:val="24"/>
-              </w:rPr>
-              <w:t>${</w:t>
-            </w:r>
-            <w:proofErr w:type="spellStart"/>
-            <w:r>
-              <w:rPr>
-                <w:sz w:val="24"/>
-                <w:szCs w:val="24"/>
-              </w:rPr>
-              <w:t>tahun</w:t>
-            </w:r>
-            <w:proofErr w:type="spellEnd"/>
-            <w:r>
-              <w:rPr>
-                <w:sz w:val="24"/>
-                <w:szCs w:val="24"/>
-              </w:rPr>
-              <w:t>}</w:t>
-            </w:r>
-            <w:r>
-              <w:rPr>
-                <w:color w:val="FF0000"/>
-                <w:sz w:val="24"/>
-                <w:szCs w:val="24"/>
-              </w:rPr>
-              <w:t xml:space="preserve"> </w:t>
-            </w:r>
-            <w:r>
-              <w:rPr>
-                <w:sz w:val="24"/>
-                <w:szCs w:val="24"/>
-              </w:rPr>
-              <w:t xml:space="preserve">yang </w:t>
-            </w:r>
-            <w:proofErr w:type="spellStart"/>
-            <w:r>
-              <w:rPr>
-                <w:sz w:val="24"/>
-                <w:szCs w:val="24"/>
-              </w:rPr>
-              <w:t>diselenggarakan</w:t>
-            </w:r>
-            <w:proofErr w:type="spellEnd"/>
-            <w:r>
-              <w:rPr>
-                <w:sz w:val="24"/>
-                <w:szCs w:val="24"/>
-              </w:rPr>
-              <w:t xml:space="preserve"> </w:t>
-            </w:r>
-            <w:proofErr w:type="spellStart"/>
-            <w:r>
-              <w:rPr>
-                <w:sz w:val="24"/>
-                <w:szCs w:val="24"/>
-              </w:rPr>
-              <w:t>oleh</w:t>
-            </w:r>
-            <w:proofErr w:type="spellEnd"/>
-            <w:r>
-              <w:rPr>
-                <w:sz w:val="24"/>
-                <w:szCs w:val="24"/>
-              </w:rPr>
-              <w:t xml:space="preserve"> </w:t>
-            </w:r>
-            <w:r>
-              <w:rPr>
-                <w:sz w:val="24"/>
-                <w:szCs w:val="24"/>
-              </w:rPr>
-              <w:t>${</w:t>
-            </w:r>
-            <w:proofErr w:type="spellStart"/>
-            <w:r>
-              <w:rPr>
-                <w:sz w:val="24"/>
-                <w:szCs w:val="24"/>
-              </w:rPr>
-              <w:t>penyelenggara</w:t>
-            </w:r>
-            <w:proofErr w:type="spellEnd"/>
-            <w:r>
-              <w:rPr>
-                <w:sz w:val="24"/>
-                <w:szCs w:val="24"/>
-              </w:rPr>
-              <w:t xml:space="preserve">} </w:t>
-            </w:r>
-            <w:proofErr w:type="spellStart"/>
-            <w:r>
-              <w:rPr>
-                <w:sz w:val="24"/>
-                <w:szCs w:val="24"/>
-              </w:rPr>
-              <w:t>dari</w:t>
-            </w:r>
-            <w:proofErr w:type="spellEnd"/>
-            <w:r>
-              <w:rPr>
-                <w:sz w:val="24"/>
-                <w:szCs w:val="24"/>
-              </w:rPr>
-              <w:t xml:space="preserve"> </w:t>
-            </w:r>
-            <w:proofErr w:type="spellStart"/>
-            <w:r>
-              <w:rPr>
-                <w:sz w:val="24"/>
-                <w:szCs w:val="24"/>
-              </w:rPr>
-              <w:t>tanggal</w:t>
-            </w:r>
-            <w:proofErr w:type="spellEnd"/>
-            <w:r>
-              <w:rPr>
-                <w:sz w:val="24"/>
-                <w:szCs w:val="24"/>
-              </w:rPr>
-              <w:t xml:space="preserve"> </w:t>
-            </w:r>
-            <w:r>
-              <w:rPr>
-                <w:sz w:val="24"/>
-                <w:szCs w:val="24"/>
-              </w:rPr>
-              <w:t>${</w:t>
-            </w:r>
-            <w:proofErr w:type="spellStart"/>
-            <w:r>
-              <w:rPr>
-                <w:sz w:val="24"/>
-                <w:szCs w:val="24"/>
-              </w:rPr>
-              <w:t>tanggal_pelaksanaan</w:t>
-            </w:r>
-            <w:proofErr w:type="spellEnd"/>
-            <w:r>
-              <w:rPr>
-                <w:sz w:val="24"/>
-                <w:szCs w:val="24"/>
-              </w:rPr>
-              <w:t>}</w:t>
-            </w:r>
-            <w:r>
-              <w:rPr>
-                <w:sz w:val="24"/>
-                <w:szCs w:val="24"/>
-              </w:rPr>
-              <w:t xml:space="preserve"> </w:t>
-            </w:r>
-            <w:proofErr w:type="spellStart"/>
-            <w:r>
-              <w:rPr>
-                <w:sz w:val="24"/>
-                <w:szCs w:val="24"/>
-              </w:rPr>
-              <w:t>sampai</w:t>
-            </w:r>
-            <w:proofErr w:type="spellEnd"/>
-            <w:r>
-              <w:rPr>
-                <w:sz w:val="24"/>
-                <w:szCs w:val="24"/>
-              </w:rPr>
-              <w:t xml:space="preserve"> </w:t>
-            </w:r>
-            <w:proofErr w:type="spellStart"/>
-            <w:r>
-              <w:rPr>
-                <w:sz w:val="24"/>
-                <w:szCs w:val="24"/>
-              </w:rPr>
-              <w:t>dengan</w:t>
-            </w:r>
-            <w:proofErr w:type="spellEnd"/>
-            <w:r>
-              <w:rPr>
-                <w:sz w:val="24"/>
-                <w:szCs w:val="24"/>
-              </w:rPr>
-              <w:t xml:space="preserve"> </w:t>
-            </w:r>
-            <w:r>
-              <w:rPr>
-                <w:sz w:val="24"/>
-                <w:szCs w:val="24"/>
-              </w:rPr>
-              <w:t>${</w:t>
-            </w:r>
-            <w:proofErr w:type="spellStart"/>
-            <w:r>
-              <w:rPr>
-                <w:sz w:val="24"/>
-                <w:szCs w:val="24"/>
-              </w:rPr>
-              <w:t>tanggal_selesai</w:t>
-            </w:r>
-            <w:proofErr w:type="spellEnd"/>
-            <w:r>
-              <w:rPr>
-                <w:sz w:val="24"/>
-                <w:szCs w:val="24"/>
-              </w:rPr>
-              <w:t>}</w:t>
-            </w:r>
-            <w:r>
-              <w:rPr>
-                <w:sz w:val="24"/>
-                <w:szCs w:val="24"/>
-              </w:rPr>
-              <w:t xml:space="preserve"> di</w:t>
-            </w:r>
-            <w:r>
-              <w:rPr>
-                <w:color w:val="FF0000"/>
-                <w:sz w:val="24"/>
-                <w:szCs w:val="24"/>
-              </w:rPr>
-              <w:t xml:space="preserve"> </w:t>
-            </w:r>
-            <w:r>
-              <w:rPr>
-                <w:sz w:val="24"/>
-                <w:szCs w:val="24"/>
-              </w:rPr>
-              <w:t>${</w:t>
-            </w:r>
-            <w:proofErr w:type="spellStart"/>
-            <w:r>
-              <w:rPr>
-                <w:sz w:val="24"/>
-                <w:szCs w:val="24"/>
-              </w:rPr>
-              <w:t>alamat_lokasi</w:t>
-            </w:r>
-            <w:proofErr w:type="spellEnd"/>
-            <w:r>
-              <w:rPr>
-                <w:sz w:val="24"/>
-                <w:szCs w:val="24"/>
-              </w:rPr>
-              <w:t>}</w:t>
-            </w:r>
-            <w:r>
-              <w:rPr>
-                <w:sz w:val="24"/>
-                <w:szCs w:val="24"/>
-              </w:rPr>
-              <w:t xml:space="preserve">, </w:t>
-            </w:r>
-            <w:proofErr w:type="spellStart"/>
-            <w:r>
-              <w:rPr>
-                <w:sz w:val="24"/>
-                <w:szCs w:val="24"/>
-              </w:rPr>
-              <w:t>meliputi</w:t>
-            </w:r>
-            <w:proofErr w:type="spellEnd"/>
-            <w:r>
-              <w:rPr>
-                <w:sz w:val="24"/>
-                <w:szCs w:val="24"/>
-              </w:rPr>
-              <w:t xml:space="preserve"> </w:t>
-            </w:r>
-            <w:r>
-              <w:rPr>
-                <w:sz w:val="24"/>
-                <w:szCs w:val="24"/>
-              </w:rPr>
-              <w:t>${</w:t>
-            </w:r>
-            <w:proofErr w:type="spellStart"/>
-            <w:r>
-              <w:rPr>
-                <w:sz w:val="24"/>
-                <w:szCs w:val="24"/>
-              </w:rPr>
-              <w:t>total_jam</w:t>
-            </w:r>
-            <w:proofErr w:type="spellEnd"/>
-            <w:r>
-              <w:rPr>
-                <w:sz w:val="24"/>
-                <w:szCs w:val="24"/>
-              </w:rPr>
-              <w:t>}</w:t>
-            </w:r>
-            <w:r>
-              <w:rPr>
-                <w:sz w:val="24"/>
-                <w:szCs w:val="24"/>
-              </w:rPr>
-              <w:t xml:space="preserve"> </w:t>
-            </w:r>
-            <w:r>
-              <w:rPr>
-                <w:sz w:val="24"/>
-                <w:szCs w:val="24"/>
-              </w:rPr>
-              <w:t>jam</w:t>
-            </w:r>
-            <w:r>
-              <w:rPr>
-                <w:sz w:val="24"/>
-                <w:szCs w:val="24"/>
-              </w:rPr>
-              <w:t xml:space="preserve"> </w:t>
-            </w:r>
-            <w:proofErr w:type="spellStart"/>
-            <w:r>
-              <w:rPr>
-                <w:sz w:val="24"/>
-                <w:szCs w:val="24"/>
-              </w:rPr>
-              <w:t>pendidikan</w:t>
-            </w:r>
-            <w:proofErr w:type="spellEnd"/>
-            <w:r>
-              <w:rPr>
-                <w:sz w:val="24"/>
-                <w:szCs w:val="24"/>
-              </w:rPr>
-              <w:t xml:space="preserve"> </w:t>
-            </w:r>
-            <w:proofErr w:type="spellStart"/>
-            <w:r>
-              <w:rPr>
-                <w:sz w:val="24"/>
-                <w:szCs w:val="24"/>
-              </w:rPr>
-              <w:t>dan</w:t>
-            </w:r>
-            <w:proofErr w:type="spellEnd"/>
-            <w:r>
-              <w:rPr>
-                <w:sz w:val="24"/>
-                <w:szCs w:val="24"/>
-              </w:rPr>
-              <w:t xml:space="preserve"> </w:t>
-            </w:r>
-            <w:proofErr w:type="spellStart"/>
-            <w:r>
-              <w:rPr>
-                <w:sz w:val="24"/>
-                <w:szCs w:val="24"/>
-              </w:rPr>
-              <w:t>pelatihan</w:t>
-            </w:r>
-            <w:proofErr w:type="spellEnd"/>
+            <w:r>
+              <w:rPr>
+                <w:sz w:val="24"/>
+                <w:szCs w:val="24"/>
+              </w:rPr>
+              <w:t>pendidikan dan pelatihan</w:t>
+            </w:r>
             <w:r>
               <w:t>.</w:t>
             </w:r>
@@ -1743,23 +807,7 @@
                 <w:sz w:val="24"/>
                 <w:szCs w:val="24"/>
               </w:rPr>
-              <w:t>${</w:t>
-            </w:r>
-            <w:proofErr w:type="spellStart"/>
-            <w:r>
-              <w:rPr>
-                <w:sz w:val="24"/>
-                <w:szCs w:val="24"/>
-              </w:rPr>
-              <w:t>tgl_sttpp</w:t>
-            </w:r>
-            <w:proofErr w:type="spellEnd"/>
-            <w:r>
-              <w:rPr>
-                <w:sz w:val="24"/>
-                <w:szCs w:val="24"/>
-              </w:rPr>
-              <w:t>}</w:t>
+              <w:t>${tgl_sttpp}</w:t>
             </w:r>
           </w:p>
           <w:p>
@@ -1777,23 +825,7 @@
                 <w:sz w:val="24"/>
                 <w:szCs w:val="24"/>
               </w:rPr>
-              <w:t>${</w:t>
-            </w:r>
-            <w:proofErr w:type="spellStart"/>
-            <w:r>
-              <w:rPr>
-                <w:sz w:val="24"/>
-                <w:szCs w:val="24"/>
-              </w:rPr>
-              <w:t>uraian_atas_ttd</w:t>
-            </w:r>
-            <w:proofErr w:type="spellEnd"/>
-            <w:r>
-              <w:rPr>
-                <w:sz w:val="24"/>
-                <w:szCs w:val="24"/>
-              </w:rPr>
-              <w:t>}</w:t>
+              <w:t>${uraian_atas_ttd}</w:t>
             </w:r>
           </w:p>
           <w:p>
@@ -1811,23 +843,7 @@
                 <w:sz w:val="24"/>
                 <w:szCs w:val="24"/>
               </w:rPr>
-              <w:t>${</w:t>
-            </w:r>
-            <w:proofErr w:type="spellStart"/>
-            <w:r>
-              <w:rPr>
-                <w:sz w:val="24"/>
-                <w:szCs w:val="24"/>
-              </w:rPr>
-              <w:t>jabatan_ttd</w:t>
-            </w:r>
-            <w:proofErr w:type="spellEnd"/>
-            <w:r>
-              <w:rPr>
-                <w:sz w:val="24"/>
-                <w:szCs w:val="24"/>
-              </w:rPr>
-              <w:t>}</w:t>
+              <w:t>${jabatan_ttd}</w:t>
             </w:r>
           </w:p>
           <w:p>
@@ -1858,8 +874,8 @@
               <w:ind w:left="7470"/>
               <w:jc w:val="right"/>
               <w:rPr>
-                <w:sz w:val="24"/>
-                <w:szCs w:val="24"/>
+                <w:sz w:val="16"/>
+                <w:szCs w:val="16"/>
               </w:rPr>
             </w:pPr>
           </w:p>
@@ -1869,12 +885,10 @@
               <w:ind w:left="7470"/>
               <w:jc w:val="right"/>
               <w:rPr>
-                <w:sz w:val="18"/>
-                <w:szCs w:val="24"/>
+                <w:sz w:val="16"/>
+                <w:szCs w:val="16"/>
               </w:rPr>
             </w:pPr>
-            <w:bookmarkStart w:id="0" w:name="_GoBack"/>
-            <w:bookmarkEnd w:id="0"/>
           </w:p>
           <w:p>
             <w:pPr>
@@ -1891,55 +905,16 @@
                 <w:szCs w:val="24"/>
               </w:rPr>
               <w:lastRenderedPageBreak/>
-              <w:t>${</w:t>
-            </w:r>
-            <w:proofErr w:type="spellStart"/>
-            <w:r>
-              <w:rPr>
-                <w:sz w:val="24"/>
-                <w:szCs w:val="24"/>
-              </w:rPr>
-              <w:t>gelar_depan_ttd</w:t>
-            </w:r>
-            <w:proofErr w:type="spellEnd"/>
-            <w:r>
-              <w:rPr>
-                <w:sz w:val="24"/>
-                <w:szCs w:val="24"/>
-              </w:rPr>
-              <w:t>} ${</w:t>
-            </w:r>
-            <w:proofErr w:type="spellStart"/>
-            <w:r>
-              <w:rPr>
-                <w:sz w:val="24"/>
-                <w:szCs w:val="24"/>
-              </w:rPr>
-              <w:t>nama_sambung_ttd</w:t>
-            </w:r>
-            <w:proofErr w:type="spellEnd"/>
-            <w:r>
-              <w:rPr>
-                <w:sz w:val="24"/>
-                <w:szCs w:val="24"/>
-              </w:rPr>
-              <w:t>}, ${</w:t>
-            </w:r>
-            <w:proofErr w:type="spellStart"/>
-            <w:r>
-              <w:rPr>
-                <w:sz w:val="24"/>
-                <w:szCs w:val="24"/>
-              </w:rPr>
-              <w:t>gelar_belakang_ttd</w:t>
-            </w:r>
-            <w:proofErr w:type="spellEnd"/>
-            <w:r>
-              <w:rPr>
-                <w:sz w:val="24"/>
-                <w:szCs w:val="24"/>
-              </w:rPr>
-              <w:t>}</w:t>
+              <w:t xml:space="preserve">${gelar_depan_ttd} ${nama_sambung_ttd}, </w:t>
+            </w:r>
+            <w:bookmarkStart w:id="0" w:name="_GoBack"/>
+            <w:bookmarkEnd w:id="0"/>
+            <w:r>
+              <w:rPr>
+                <w:sz w:val="24"/>
+                <w:szCs w:val="24"/>
+              </w:rPr>
+              <w:t>${gelar_belakang_ttd}</w:t>
             </w:r>
           </w:p>
           <w:p>
@@ -1965,14 +940,12 @@
               </w:rPr>
               <w:t>${</w:t>
             </w:r>
-            <w:proofErr w:type="spellStart"/>
             <w:r>
               <w:rPr>
                 <w:rFonts w:ascii="Bookman Old Style" w:hAnsi="Bookman Old Style"/>
               </w:rPr>
               <w:t>nip_ttd</w:t>
             </w:r>
-            <w:proofErr w:type="spellEnd"/>
             <w:r>
               <w:rPr>
                 <w:rFonts w:ascii="Bookman Old Style" w:hAnsi="Bookman Old Style"/>
@@ -3449,7 +2422,7 @@
     </w:rPrDefault>
     <w:pPrDefault/>
   </w:docDefaults>
-  <w:latentStyles w:defLockedState="0" w:defUIPriority="99" w:defSemiHidden="0" w:defUnhideWhenUsed="0" w:defQFormat="0" w:count="372">
+  <w:latentStyles w:defLockedState="0" w:defUIPriority="99" w:defSemiHidden="0" w:defUnhideWhenUsed="0" w:defQFormat="0" w:count="373">
     <w:lsdException w:name="Normal" w:uiPriority="0" w:qFormat="1"/>
     <w:lsdException w:name="heading 1" w:uiPriority="9" w:qFormat="1"/>
     <w:lsdException w:name="heading 2" w:semiHidden="1" w:uiPriority="9" w:unhideWhenUsed="1" w:qFormat="1"/>
@@ -3555,7 +2528,6 @@
     <w:lsdException w:name="HTML Sample" w:semiHidden="1" w:unhideWhenUsed="1"/>
     <w:lsdException w:name="HTML Typewriter" w:semiHidden="1" w:unhideWhenUsed="1"/>
     <w:lsdException w:name="HTML Variable" w:semiHidden="1" w:unhideWhenUsed="1"/>
-    <w:lsdException w:name="Normal Table" w:semiHidden="1" w:unhideWhenUsed="1"/>
     <w:lsdException w:name="annotation subject" w:semiHidden="1" w:unhideWhenUsed="1"/>
     <w:lsdException w:name="No List" w:semiHidden="1" w:unhideWhenUsed="1"/>
     <w:lsdException w:name="Outline List 1" w:semiHidden="1" w:unhideWhenUsed="1"/>
@@ -3602,10 +2574,8 @@
     <w:lsdException w:name="Table Subtle 2" w:semiHidden="1" w:unhideWhenUsed="1"/>
     <w:lsdException w:name="Table Web 1" w:semiHidden="1" w:unhideWhenUsed="1"/>
     <w:lsdException w:name="Table Web 2" w:semiHidden="1" w:unhideWhenUsed="1"/>
-    <w:lsdException w:name="Table Web 3" w:semiHidden="1" w:unhideWhenUsed="1"/>
     <w:lsdException w:name="Balloon Text" w:semiHidden="1" w:unhideWhenUsed="1"/>
     <w:lsdException w:name="Table Grid" w:uiPriority="39"/>
-    <w:lsdException w:name="Table Theme" w:semiHidden="1" w:unhideWhenUsed="1"/>
     <w:lsdException w:name="Placeholder Text" w:semiHidden="1"/>
     <w:lsdException w:name="No Spacing" w:uiPriority="1" w:qFormat="1"/>
     <w:lsdException w:name="Light Shading" w:uiPriority="60"/>
@@ -3822,6 +2792,7 @@
     <w:lsdException w:name="List Table 6 Colorful Accent 6" w:uiPriority="51"/>
     <w:lsdException w:name="List Table 7 Colorful Accent 6" w:uiPriority="52"/>
     <w:lsdException w:name="Mention" w:semiHidden="1" w:unhideWhenUsed="1"/>
+    <w:lsdException w:name="Smart Hyperlink" w:semiHidden="1" w:unhideWhenUsed="1"/>
   </w:latentStyles>
   <w:style w:type="paragraph" w:default="1" w:styleId="Normal">
     <w:name w:val="Normal"/>

</xml_diff>